<commit_message>
Se agrego referencia de usabilidad Se cambio algunas cosas del manual de instalacion
</commit_message>
<xml_diff>
--- a/extras/docs/manual_instalacion.docx
+++ b/extras/docs/manual_instalacion.docx
@@ -738,8 +738,6 @@
         </w:rPr>
         <w:t xml:space="preserve"> </w:t>
       </w:r>
-      <w:bookmarkStart w:id="0" w:name="_GoBack"/>
-      <w:bookmarkEnd w:id="0"/>
       <w:proofErr w:type="spellStart"/>
       <w:r>
         <w:rPr>
@@ -1043,7 +1041,21 @@
         <w:rPr>
           <w:rFonts w:ascii="Arial" w:hAnsi="Arial" w:cs="Arial"/>
         </w:rPr>
-        <w:t>/glassfish/</w:t>
+        <w:t>/</w:t>
+      </w:r>
+      <w:proofErr w:type="spellStart"/>
+      <w:r>
+        <w:rPr>
+          <w:rFonts w:ascii="Arial" w:hAnsi="Arial" w:cs="Arial"/>
+        </w:rPr>
+        <w:t>glassfish</w:t>
+      </w:r>
+      <w:proofErr w:type="spellEnd"/>
+      <w:r>
+        <w:rPr>
+          <w:rFonts w:ascii="Arial" w:hAnsi="Arial" w:cs="Arial"/>
+        </w:rPr>
+        <w:t>/</w:t>
       </w:r>
       <w:proofErr w:type="spellStart"/>
       <w:r>
@@ -2810,7 +2822,25 @@
           <w:sz w:val="22"/>
           <w:szCs w:val="22"/>
         </w:rPr>
-        <w:t xml:space="preserve">” para acceder a la app de Servicios en Windows 10. Se abre la app de </w:t>
+        <w:t xml:space="preserve">” para acceder a la app de Servicios en Windows 10. Se abre la </w:t>
+      </w:r>
+      <w:proofErr w:type="spellStart"/>
+      <w:r>
+        <w:rPr>
+          <w:rFonts w:ascii="Arial" w:hAnsi="Arial" w:cs="Arial"/>
+          <w:sz w:val="22"/>
+          <w:szCs w:val="22"/>
+        </w:rPr>
+        <w:t>app</w:t>
+      </w:r>
+      <w:proofErr w:type="spellEnd"/>
+      <w:r>
+        <w:rPr>
+          <w:rFonts w:ascii="Arial" w:hAnsi="Arial" w:cs="Arial"/>
+          <w:sz w:val="22"/>
+          <w:szCs w:val="22"/>
+        </w:rPr>
+        <w:t xml:space="preserve"> de </w:t>
       </w:r>
       <w:proofErr w:type="spellStart"/>
       <w:r>
@@ -3400,46 +3430,22 @@
         <w:rPr>
           <w:rFonts w:ascii="Arial" w:hAnsi="Arial" w:cs="Arial"/>
         </w:rPr>
+        <w:t xml:space="preserve">: Se ingresa el usuario de la base de datos como </w:t>
+      </w:r>
+      <w:proofErr w:type="spellStart"/>
+      <w:r>
+        <w:rPr>
+          <w:rFonts w:ascii="Arial" w:hAnsi="Arial" w:cs="Arial"/>
+          <w:b/>
+        </w:rPr>
+        <w:t>Value</w:t>
+      </w:r>
+      <w:proofErr w:type="spellEnd"/>
+      <w:r>
+        <w:rPr>
+          <w:rFonts w:ascii="Arial" w:hAnsi="Arial" w:cs="Arial"/>
+        </w:rPr>
         <w:t xml:space="preserve">: </w:t>
-      </w:r>
-      <w:r>
-        <w:rPr>
-          <w:rFonts w:ascii="Arial" w:hAnsi="Arial" w:cs="Arial"/>
-        </w:rPr>
-        <w:t xml:space="preserve">Se ingresa </w:t>
-      </w:r>
-      <w:r>
-        <w:rPr>
-          <w:rFonts w:ascii="Arial" w:hAnsi="Arial" w:cs="Arial"/>
-        </w:rPr>
-        <w:t xml:space="preserve">el usuario de la base de datos </w:t>
-      </w:r>
-      <w:r>
-        <w:rPr>
-          <w:rFonts w:ascii="Arial" w:hAnsi="Arial" w:cs="Arial"/>
-        </w:rPr>
-        <w:t xml:space="preserve">como </w:t>
-      </w:r>
-      <w:proofErr w:type="spellStart"/>
-      <w:r>
-        <w:rPr>
-          <w:rFonts w:ascii="Arial" w:hAnsi="Arial" w:cs="Arial"/>
-          <w:b/>
-        </w:rPr>
-        <w:t>Value</w:t>
-      </w:r>
-      <w:proofErr w:type="spellEnd"/>
-      <w:r>
-        <w:rPr>
-          <w:rFonts w:ascii="Arial" w:hAnsi="Arial" w:cs="Arial"/>
-        </w:rPr>
-        <w:t>:</w:t>
-      </w:r>
-      <w:r>
-        <w:rPr>
-          <w:rFonts w:ascii="Arial" w:hAnsi="Arial" w:cs="Arial"/>
-        </w:rPr>
-        <w:t xml:space="preserve"> </w:t>
       </w:r>
       <w:proofErr w:type="spellStart"/>
       <w:r>
@@ -3473,46 +3479,22 @@
         <w:rPr>
           <w:rFonts w:ascii="Arial" w:hAnsi="Arial" w:cs="Arial"/>
         </w:rPr>
+        <w:t xml:space="preserve">: Se ingresa el nombre de la base de datos como </w:t>
+      </w:r>
+      <w:proofErr w:type="spellStart"/>
+      <w:r>
+        <w:rPr>
+          <w:rFonts w:ascii="Arial" w:hAnsi="Arial" w:cs="Arial"/>
+          <w:b/>
+        </w:rPr>
+        <w:t>Value</w:t>
+      </w:r>
+      <w:proofErr w:type="spellEnd"/>
+      <w:r>
+        <w:rPr>
+          <w:rFonts w:ascii="Arial" w:hAnsi="Arial" w:cs="Arial"/>
+        </w:rPr>
         <w:t xml:space="preserve">: </w:t>
-      </w:r>
-      <w:r>
-        <w:rPr>
-          <w:rFonts w:ascii="Arial" w:hAnsi="Arial" w:cs="Arial"/>
-        </w:rPr>
-        <w:t>Se ingresa</w:t>
-      </w:r>
-      <w:r>
-        <w:rPr>
-          <w:rFonts w:ascii="Arial" w:hAnsi="Arial" w:cs="Arial"/>
-        </w:rPr>
-        <w:t xml:space="preserve"> el nombre de la base de datos</w:t>
-      </w:r>
-      <w:r>
-        <w:rPr>
-          <w:rFonts w:ascii="Arial" w:hAnsi="Arial" w:cs="Arial"/>
-        </w:rPr>
-        <w:t xml:space="preserve"> como </w:t>
-      </w:r>
-      <w:proofErr w:type="spellStart"/>
-      <w:r>
-        <w:rPr>
-          <w:rFonts w:ascii="Arial" w:hAnsi="Arial" w:cs="Arial"/>
-          <w:b/>
-        </w:rPr>
-        <w:t>Value</w:t>
-      </w:r>
-      <w:proofErr w:type="spellEnd"/>
-      <w:r>
-        <w:rPr>
-          <w:rFonts w:ascii="Arial" w:hAnsi="Arial" w:cs="Arial"/>
-        </w:rPr>
-        <w:t>:</w:t>
-      </w:r>
-      <w:r>
-        <w:rPr>
-          <w:rFonts w:ascii="Arial" w:hAnsi="Arial" w:cs="Arial"/>
-        </w:rPr>
-        <w:t xml:space="preserve"> </w:t>
       </w:r>
       <w:proofErr w:type="spellStart"/>
       <w:r>
@@ -3546,19 +3528,7 @@
         <w:rPr>
           <w:rFonts w:ascii="Arial" w:hAnsi="Arial" w:cs="Arial"/>
         </w:rPr>
-        <w:t xml:space="preserve">: </w:t>
-      </w:r>
-      <w:r>
-        <w:rPr>
-          <w:rFonts w:ascii="Arial" w:hAnsi="Arial" w:cs="Arial"/>
-        </w:rPr>
-        <w:t xml:space="preserve">Se </w:t>
-      </w:r>
-      <w:r>
-        <w:rPr>
-          <w:rFonts w:ascii="Arial" w:hAnsi="Arial" w:cs="Arial"/>
-        </w:rPr>
-        <w:t xml:space="preserve">ingresa </w:t>
+        <w:t xml:space="preserve">: Se ingresa </w:t>
       </w:r>
       <w:proofErr w:type="spellStart"/>
       <w:r>
@@ -3717,6 +3687,28 @@
         </w:rPr>
         <w:t>: 123456</w:t>
       </w:r>
+      <w:r>
+        <w:rPr>
+          <w:rFonts w:ascii="Arial" w:hAnsi="Arial" w:cs="Arial"/>
+        </w:rPr>
+        <w:t xml:space="preserve"> (contraseña del usuario en el </w:t>
+      </w:r>
+      <w:proofErr w:type="spellStart"/>
+      <w:r>
+        <w:rPr>
+          <w:rFonts w:ascii="Arial" w:hAnsi="Arial" w:cs="Arial"/>
+        </w:rPr>
+        <w:t>postgresq</w:t>
+      </w:r>
+      <w:proofErr w:type="spellEnd"/>
+      <w:r>
+        <w:rPr>
+          <w:rFonts w:ascii="Arial" w:hAnsi="Arial" w:cs="Arial"/>
+        </w:rPr>
+        <w:t>)</w:t>
+      </w:r>
+      <w:bookmarkStart w:id="0" w:name="_GoBack"/>
+      <w:bookmarkEnd w:id="0"/>
     </w:p>
     <w:p>
       <w:pPr>
@@ -3861,13 +3853,7 @@
         <w:rPr>
           <w:rFonts w:ascii="Arial" w:hAnsi="Arial" w:cs="Arial"/>
         </w:rPr>
-        <w:t>/JDBC/JDBC</w:t>
-      </w:r>
-      <w:r>
-        <w:rPr>
-          <w:rFonts w:ascii="Arial" w:hAnsi="Arial" w:cs="Arial"/>
-        </w:rPr>
-        <w:t xml:space="preserve"> </w:t>
+        <w:t xml:space="preserve">/JDBC/JDBC </w:t>
       </w:r>
       <w:proofErr w:type="spellStart"/>
       <w:r>
@@ -4063,13 +4049,7 @@
         <w:rPr>
           <w:rFonts w:ascii="Arial" w:hAnsi="Arial" w:cs="Arial"/>
         </w:rPr>
-        <w:t>/</w:t>
-      </w:r>
-      <w:r>
-        <w:rPr>
-          <w:rFonts w:ascii="Arial" w:hAnsi="Arial" w:cs="Arial"/>
-        </w:rPr>
-        <w:t>server-</w:t>
+        <w:t>/server-</w:t>
       </w:r>
       <w:proofErr w:type="spellStart"/>
       <w:r>
@@ -4083,13 +4063,7 @@
         <w:rPr>
           <w:rFonts w:ascii="Arial" w:hAnsi="Arial" w:cs="Arial"/>
         </w:rPr>
-        <w:t>/</w:t>
-      </w:r>
-      <w:r>
-        <w:rPr>
-          <w:rFonts w:ascii="Arial" w:hAnsi="Arial" w:cs="Arial"/>
-        </w:rPr>
-        <w:t>Security/</w:t>
+        <w:t>/Security/</w:t>
       </w:r>
       <w:proofErr w:type="spellStart"/>
       <w:r>

</xml_diff>